<commit_message>
I don't know about this change
</commit_message>
<xml_diff>
--- a/Format.docx
+++ b/Format.docx
@@ -581,8 +581,8 @@
           <w:rFonts w:ascii="Times New Roman" w:hAnsi="Times New Roman" w:cs="Times New Roman"/>
           <w:bCs/>
           <w:color w:val="222222"/>
-          <w:sz w:val="21"/>
-          <w:szCs w:val="21"/>
+          <w:sz w:val="20"/>
+          <w:szCs w:val="20"/>
         </w:rPr>
       </w:pPr>
       <w:r>
@@ -600,9 +600,10 @@
         <w:jc w:val="both"/>
         <w:rPr>
           <w:rFonts w:ascii="Times New Roman" w:hAnsi="Times New Roman" w:cs="Times New Roman"/>
+          <w:bCs/>
           <w:color w:val="222222"/>
-          <w:sz w:val="21"/>
-          <w:szCs w:val="21"/>
+          <w:sz w:val="20"/>
+          <w:szCs w:val="20"/>
         </w:rPr>
       </w:pPr>
     </w:p>
@@ -611,9 +612,10 @@
         <w:jc w:val="both"/>
         <w:rPr>
           <w:rFonts w:ascii="Times New Roman" w:hAnsi="Times New Roman" w:cs="Times New Roman"/>
+          <w:bCs/>
           <w:color w:val="222222"/>
-          <w:sz w:val="21"/>
-          <w:szCs w:val="21"/>
+          <w:sz w:val="20"/>
+          <w:szCs w:val="20"/>
         </w:rPr>
       </w:pPr>
     </w:p>
@@ -622,17 +624,19 @@
         <w:jc w:val="both"/>
         <w:rPr>
           <w:rFonts w:ascii="Times New Roman" w:hAnsi="Times New Roman" w:cs="Times New Roman"/>
+          <w:bCs/>
           <w:color w:val="222222"/>
-          <w:sz w:val="21"/>
-          <w:szCs w:val="21"/>
+          <w:sz w:val="20"/>
+          <w:szCs w:val="20"/>
         </w:rPr>
       </w:pPr>
       <w:r>
         <w:rPr>
           <w:rFonts w:ascii="Times New Roman" w:hAnsi="Times New Roman" w:cs="Times New Roman"/>
+          <w:bCs/>
           <w:color w:val="222222"/>
-          <w:sz w:val="21"/>
-          <w:szCs w:val="21"/>
+          <w:sz w:val="20"/>
+          <w:szCs w:val="20"/>
         </w:rPr>
         <w:t xml:space="preserve">                </w:t>
       </w:r>
@@ -684,34 +688,31 @@
         <w:jc w:val="both"/>
         <w:rPr>
           <w:rFonts w:ascii="Times New Roman" w:eastAsia="Times New Roman" w:hAnsi="Times New Roman" w:cs="Times New Roman"/>
-          <w:b/>
-          <w:sz w:val="24"/>
-          <w:szCs w:val="24"/>
-          <w:u w:val="single"/>
-        </w:rPr>
-      </w:pPr>
-    </w:p>
-    <w:p>
-      <w:pPr>
-        <w:jc w:val="both"/>
-        <w:rPr>
-          <w:rFonts w:ascii="Times New Roman" w:eastAsia="Times New Roman" w:hAnsi="Times New Roman" w:cs="Times New Roman"/>
-          <w:b/>
-          <w:sz w:val="24"/>
-          <w:szCs w:val="24"/>
-          <w:u w:val="single"/>
-        </w:rPr>
-      </w:pPr>
-    </w:p>
-    <w:p>
-      <w:pPr>
-        <w:jc w:val="both"/>
-        <w:rPr>
-          <w:rFonts w:ascii="Times New Roman" w:eastAsia="Times New Roman" w:hAnsi="Times New Roman" w:cs="Times New Roman"/>
-          <w:b/>
-          <w:sz w:val="24"/>
-          <w:szCs w:val="24"/>
-          <w:u w:val="single"/>
+          <w:bCs/>
+          <w:sz w:val="24"/>
+          <w:szCs w:val="24"/>
+        </w:rPr>
+      </w:pPr>
+    </w:p>
+    <w:p>
+      <w:pPr>
+        <w:jc w:val="both"/>
+        <w:rPr>
+          <w:rFonts w:ascii="Times New Roman" w:eastAsia="Times New Roman" w:hAnsi="Times New Roman" w:cs="Times New Roman"/>
+          <w:bCs/>
+          <w:sz w:val="24"/>
+          <w:szCs w:val="24"/>
+        </w:rPr>
+      </w:pPr>
+    </w:p>
+    <w:p>
+      <w:pPr>
+        <w:jc w:val="both"/>
+        <w:rPr>
+          <w:rFonts w:ascii="Times New Roman" w:eastAsia="Times New Roman" w:hAnsi="Times New Roman" w:cs="Times New Roman"/>
+          <w:bCs/>
+          <w:sz w:val="24"/>
+          <w:szCs w:val="24"/>
         </w:rPr>
       </w:pPr>
     </w:p>
@@ -762,22 +763,20 @@
         <w:jc w:val="both"/>
         <w:rPr>
           <w:rFonts w:ascii="Times New Roman" w:eastAsia="Times New Roman" w:hAnsi="Times New Roman" w:cs="Times New Roman"/>
-          <w:b/>
-          <w:sz w:val="24"/>
-          <w:szCs w:val="24"/>
-          <w:u w:val="single"/>
-        </w:rPr>
-      </w:pPr>
-    </w:p>
-    <w:p>
-      <w:pPr>
-        <w:jc w:val="both"/>
-        <w:rPr>
-          <w:rFonts w:ascii="Times New Roman" w:eastAsia="Times New Roman" w:hAnsi="Times New Roman" w:cs="Times New Roman"/>
-          <w:b/>
-          <w:sz w:val="24"/>
-          <w:szCs w:val="24"/>
-          <w:u w:val="single"/>
+          <w:bCs/>
+          <w:sz w:val="24"/>
+          <w:szCs w:val="24"/>
+        </w:rPr>
+      </w:pPr>
+    </w:p>
+    <w:p>
+      <w:pPr>
+        <w:jc w:val="both"/>
+        <w:rPr>
+          <w:rFonts w:ascii="Times New Roman" w:eastAsia="Times New Roman" w:hAnsi="Times New Roman" w:cs="Times New Roman"/>
+          <w:bCs/>
+          <w:sz w:val="24"/>
+          <w:szCs w:val="24"/>
           <w:lang w:val="en-US"/>
         </w:rPr>
       </w:pPr>
@@ -787,10 +786,9 @@
         <w:jc w:val="both"/>
         <w:rPr>
           <w:rFonts w:ascii="Times New Roman" w:eastAsia="Times New Roman" w:hAnsi="Times New Roman" w:cs="Times New Roman"/>
-          <w:b/>
-          <w:sz w:val="24"/>
-          <w:szCs w:val="24"/>
-          <w:u w:val="single"/>
+          <w:bCs/>
+          <w:sz w:val="24"/>
+          <w:szCs w:val="24"/>
           <w:lang w:val="en-US"/>
         </w:rPr>
       </w:pPr>

</xml_diff>